<commit_message>
List unit, dipisahkan perunit dan dibuat punya harga unit
</commit_message>
<xml_diff>
--- a/sysinvest/template/akad-form.docx
+++ b/sysinvest/template/akad-form.docx
@@ -2783,14 +2783,15 @@
         <w:tblLook w:val="04A0"/>
       </w:tblPr>
       <w:tblGrid>
-        <w:gridCol w:w="3150"/>
-        <w:gridCol w:w="1620"/>
-        <w:gridCol w:w="3924"/>
+        <w:gridCol w:w="2227"/>
+        <w:gridCol w:w="1733"/>
+        <w:gridCol w:w="1920"/>
+        <w:gridCol w:w="2814"/>
       </w:tblGrid>
       <w:tr>
         <w:tc>
           <w:tcPr>
-            <w:tcW w:w="3150" w:type="dxa"/>
+            <w:tcW w:w="2227" w:type="dxa"/>
           </w:tcPr>
           <w:p>
             <w:pPr>
@@ -2821,7 +2822,7 @@
         </w:tc>
         <w:tc>
           <w:tcPr>
-            <w:tcW w:w="1620" w:type="dxa"/>
+            <w:tcW w:w="1733" w:type="dxa"/>
           </w:tcPr>
           <w:p>
             <w:pPr>
@@ -2854,7 +2855,7 @@
         </w:tc>
         <w:tc>
           <w:tcPr>
-            <w:tcW w:w="3924" w:type="dxa"/>
+            <w:tcW w:w="1920" w:type="dxa"/>
           </w:tcPr>
           <w:p>
             <w:pPr>
@@ -2885,6 +2886,39 @@
             <w:proofErr w:type="spellEnd"/>
           </w:p>
         </w:tc>
+        <w:tc>
+          <w:tcPr>
+            <w:tcW w:w="2814" w:type="dxa"/>
+          </w:tcPr>
+          <w:p>
+            <w:pPr>
+              <w:tabs>
+                <w:tab w:val="left" w:pos="360"/>
+                <w:tab w:val="left" w:pos="720"/>
+                <w:tab w:val="left" w:pos="3600"/>
+                <w:tab w:val="left" w:pos="3780"/>
+              </w:tabs>
+              <w:jc w:val="center"/>
+              <w:rPr>
+                <w:rFonts w:cstheme="minorHAnsi"/>
+                <w:color w:val="262626"/>
+                <w:sz w:val="24"/>
+                <w:szCs w:val="24"/>
+              </w:rPr>
+            </w:pPr>
+            <w:proofErr w:type="spellStart"/>
+            <w:r>
+              <w:rPr>
+                <w:rFonts w:cstheme="minorHAnsi"/>
+                <w:color w:val="262626"/>
+                <w:sz w:val="24"/>
+                <w:szCs w:val="24"/>
+              </w:rPr>
+              <w:t>Harga</w:t>
+            </w:r>
+            <w:proofErr w:type="spellEnd"/>
+          </w:p>
+        </w:tc>
       </w:tr>
     </w:tbl>
     <w:p>
@@ -3242,7 +3276,6 @@
           <w:color w:val="262626"/>
           <w:sz w:val="24"/>
           <w:szCs w:val="24"/>
-          <w:lang w:val="id-ID"/>
         </w:rPr>
       </w:pPr>
       <w:r>
@@ -3323,27 +3356,7 @@
           <w:szCs w:val="24"/>
           <w:lang w:val="id-ID"/>
         </w:rPr>
-        <w:t>) per</w:t>
-      </w:r>
-      <w:r>
-        <w:rPr>
-          <w:rFonts w:cstheme="minorHAnsi"/>
-          <w:color w:val="262626"/>
-          <w:sz w:val="24"/>
-          <w:szCs w:val="24"/>
-          <w:lang w:val="id-ID"/>
-        </w:rPr>
-        <w:t xml:space="preserve"> </w:t>
-      </w:r>
-      <w:r>
-        <w:rPr>
-          <w:rFonts w:cstheme="minorHAnsi"/>
-          <w:color w:val="262626"/>
-          <w:sz w:val="24"/>
-          <w:szCs w:val="24"/>
-          <w:lang w:val="id-ID"/>
-        </w:rPr>
-        <w:t>unit</w:t>
+        <w:t>)</w:t>
       </w:r>
     </w:p>
     <w:p>
@@ -13026,14 +13039,15 @@
         <w:tblLook w:val="04A0"/>
       </w:tblPr>
       <w:tblGrid>
-        <w:gridCol w:w="2250"/>
-        <w:gridCol w:w="1620"/>
-        <w:gridCol w:w="3600"/>
+        <w:gridCol w:w="1692"/>
+        <w:gridCol w:w="1300"/>
+        <w:gridCol w:w="1508"/>
+        <w:gridCol w:w="3294"/>
       </w:tblGrid>
       <w:tr>
         <w:tc>
           <w:tcPr>
-            <w:tcW w:w="2250" w:type="dxa"/>
+            <w:tcW w:w="1692" w:type="dxa"/>
           </w:tcPr>
           <w:p>
             <w:pPr>
@@ -13064,7 +13078,7 @@
         </w:tc>
         <w:tc>
           <w:tcPr>
-            <w:tcW w:w="1620" w:type="dxa"/>
+            <w:tcW w:w="1300" w:type="dxa"/>
           </w:tcPr>
           <w:p>
             <w:pPr>
@@ -13097,7 +13111,7 @@
         </w:tc>
         <w:tc>
           <w:tcPr>
-            <w:tcW w:w="3600" w:type="dxa"/>
+            <w:tcW w:w="1508" w:type="dxa"/>
           </w:tcPr>
           <w:p>
             <w:pPr>
@@ -13124,6 +13138,39 @@
                 <w:szCs w:val="24"/>
               </w:rPr>
               <w:t>Nomor</w:t>
+            </w:r>
+            <w:proofErr w:type="spellEnd"/>
+          </w:p>
+        </w:tc>
+        <w:tc>
+          <w:tcPr>
+            <w:tcW w:w="3294" w:type="dxa"/>
+          </w:tcPr>
+          <w:p>
+            <w:pPr>
+              <w:tabs>
+                <w:tab w:val="left" w:pos="360"/>
+                <w:tab w:val="left" w:pos="720"/>
+                <w:tab w:val="left" w:pos="3600"/>
+                <w:tab w:val="left" w:pos="3780"/>
+              </w:tabs>
+              <w:jc w:val="center"/>
+              <w:rPr>
+                <w:rFonts w:cstheme="minorHAnsi"/>
+                <w:color w:val="262626"/>
+                <w:sz w:val="24"/>
+                <w:szCs w:val="24"/>
+              </w:rPr>
+            </w:pPr>
+            <w:proofErr w:type="spellStart"/>
+            <w:r>
+              <w:rPr>
+                <w:rFonts w:cstheme="minorHAnsi"/>
+                <w:color w:val="262626"/>
+                <w:sz w:val="24"/>
+                <w:szCs w:val="24"/>
+              </w:rPr>
+              <w:t>Harga</w:t>
             </w:r>
             <w:proofErr w:type="spellEnd"/>
           </w:p>

</xml_diff>

<commit_message>
Tambah Account Id dan Nama investor di lampiran denah
</commit_message>
<xml_diff>
--- a/sysinvest/template/akad-form.docx
+++ b/sysinvest/template/akad-form.docx
@@ -170,7 +170,6 @@
         </w:rPr>
         <w:t>${</w:t>
       </w:r>
-      <w:proofErr w:type="spellStart"/>
       <w:r>
         <w:rPr>
           <w:rFonts w:cs="Arial"/>
@@ -180,7 +179,6 @@
         </w:rPr>
         <w:t>pihakPertamaNama</w:t>
       </w:r>
-      <w:proofErr w:type="spellEnd"/>
       <w:r>
         <w:rPr>
           <w:rFonts w:cs="Arial"/>
@@ -256,7 +254,6 @@
         </w:rPr>
         <w:t>${</w:t>
       </w:r>
-      <w:proofErr w:type="spellStart"/>
       <w:r>
         <w:rPr>
           <w:rFonts w:cs="Arial"/>
@@ -266,7 +263,6 @@
         </w:rPr>
         <w:t>pihakPertamaJabatan</w:t>
       </w:r>
-      <w:proofErr w:type="spellEnd"/>
       <w:r>
         <w:rPr>
           <w:rFonts w:cs="Arial"/>
@@ -330,7 +326,6 @@
         </w:rPr>
         <w:t>${</w:t>
       </w:r>
-      <w:proofErr w:type="spellStart"/>
       <w:r>
         <w:rPr>
           <w:rFonts w:cs="Arial"/>
@@ -340,7 +335,6 @@
         </w:rPr>
         <w:t>pihakPertamaCompany</w:t>
       </w:r>
-      <w:proofErr w:type="spellEnd"/>
       <w:r>
         <w:rPr>
           <w:rFonts w:cs="Arial"/>
@@ -414,27 +408,7 @@
           <w:sz w:val="24"/>
           <w:szCs w:val="24"/>
         </w:rPr>
-        <w:t>${</w:t>
-      </w:r>
-      <w:proofErr w:type="spellStart"/>
-      <w:r>
-        <w:rPr>
-          <w:rFonts w:cs="Arial"/>
-          <w:color w:val="262626"/>
-          <w:sz w:val="24"/>
-          <w:szCs w:val="24"/>
-        </w:rPr>
-        <w:t>pihakPertamaAlamat</w:t>
-      </w:r>
-      <w:proofErr w:type="spellEnd"/>
-      <w:r>
-        <w:rPr>
-          <w:rFonts w:cs="Arial"/>
-          <w:color w:val="262626"/>
-          <w:sz w:val="24"/>
-          <w:szCs w:val="24"/>
-        </w:rPr>
-        <w:t>}</w:t>
+        <w:t>${pihakPertamaAlamat}</w:t>
       </w:r>
     </w:p>
     <w:p>
@@ -501,27 +475,7 @@
           <w:sz w:val="24"/>
           <w:szCs w:val="24"/>
         </w:rPr>
-        <w:t>${</w:t>
-      </w:r>
-      <w:proofErr w:type="spellStart"/>
-      <w:r>
-        <w:rPr>
-          <w:rFonts w:cs="Arial"/>
-          <w:color w:val="262626"/>
-          <w:sz w:val="24"/>
-          <w:szCs w:val="24"/>
-        </w:rPr>
-        <w:t>pihakPertamaKTP</w:t>
-      </w:r>
-      <w:proofErr w:type="spellEnd"/>
-      <w:r>
-        <w:rPr>
-          <w:rFonts w:cs="Arial"/>
-          <w:color w:val="262626"/>
-          <w:sz w:val="24"/>
-          <w:szCs w:val="24"/>
-        </w:rPr>
-        <w:t>}</w:t>
+        <w:t>${pihakPertamaKTP}</w:t>
       </w:r>
     </w:p>
     <w:p>
@@ -628,27 +582,7 @@
           <w:sz w:val="24"/>
           <w:szCs w:val="24"/>
         </w:rPr>
-        <w:t>${</w:t>
-      </w:r>
-      <w:proofErr w:type="spellStart"/>
-      <w:r>
-        <w:rPr>
-          <w:rFonts w:cs="Arial"/>
-          <w:color w:val="262626"/>
-          <w:sz w:val="24"/>
-          <w:szCs w:val="24"/>
-        </w:rPr>
-        <w:t>pihakPertamaTTL</w:t>
-      </w:r>
-      <w:proofErr w:type="spellEnd"/>
-      <w:r>
-        <w:rPr>
-          <w:rFonts w:cs="Arial"/>
-          <w:color w:val="262626"/>
-          <w:sz w:val="24"/>
-          <w:szCs w:val="24"/>
-        </w:rPr>
-        <w:t>}</w:t>
+        <w:t>${pihakPertamaTTL}</w:t>
       </w:r>
     </w:p>
     <w:p>
@@ -917,7 +851,6 @@
         </w:rPr>
         <w:t>${</w:t>
       </w:r>
-      <w:proofErr w:type="spellStart"/>
       <w:r>
         <w:rPr>
           <w:rFonts w:cs="Arial"/>
@@ -934,17 +867,7 @@
           <w:sz w:val="24"/>
           <w:szCs w:val="24"/>
         </w:rPr>
-        <w:t>ama</w:t>
-      </w:r>
-      <w:proofErr w:type="spellEnd"/>
-      <w:r>
-        <w:rPr>
-          <w:rFonts w:cs="Arial"/>
-          <w:color w:val="262626"/>
-          <w:sz w:val="24"/>
-          <w:szCs w:val="24"/>
-        </w:rPr>
-        <w:t>}</w:t>
+        <w:t>ama}</w:t>
       </w:r>
     </w:p>
     <w:p>
@@ -1020,17 +943,7 @@
           <w:sz w:val="24"/>
           <w:szCs w:val="24"/>
         </w:rPr>
-        <w:t>${</w:t>
-      </w:r>
-      <w:proofErr w:type="spellStart"/>
-      <w:r>
-        <w:rPr>
-          <w:rFonts w:cs="Arial"/>
-          <w:color w:val="262626"/>
-          <w:sz w:val="24"/>
-          <w:szCs w:val="24"/>
-        </w:rPr>
-        <w:t>kuasa</w:t>
+        <w:t>${kuasa</w:t>
       </w:r>
       <w:r>
         <w:rPr>
@@ -1041,7 +954,6 @@
         </w:rPr>
         <w:t>Jabatan</w:t>
       </w:r>
-      <w:proofErr w:type="spellEnd"/>
       <w:r>
         <w:rPr>
           <w:rFonts w:cs="Arial"/>
@@ -1125,36 +1037,16 @@
           <w:sz w:val="24"/>
           <w:szCs w:val="24"/>
         </w:rPr>
-        <w:t>${</w:t>
-      </w:r>
-      <w:proofErr w:type="spellStart"/>
-      <w:r>
-        <w:rPr>
-          <w:rFonts w:cs="Arial"/>
-          <w:color w:val="262626"/>
-          <w:sz w:val="24"/>
-          <w:szCs w:val="24"/>
-        </w:rPr>
-        <w:t>kuasa</w:t>
-      </w:r>
-      <w:r>
-        <w:rPr>
-          <w:rFonts w:cs="Arial"/>
-          <w:color w:val="262626"/>
-          <w:sz w:val="24"/>
-          <w:szCs w:val="24"/>
-        </w:rPr>
-        <w:t>Alamat</w:t>
-      </w:r>
-      <w:proofErr w:type="spellEnd"/>
-      <w:r>
-        <w:rPr>
-          <w:rFonts w:cs="Arial"/>
-          <w:color w:val="262626"/>
-          <w:sz w:val="24"/>
-          <w:szCs w:val="24"/>
-        </w:rPr>
-        <w:t>}</w:t>
+        <w:t>${kuasa</w:t>
+      </w:r>
+      <w:r>
+        <w:rPr>
+          <w:rFonts w:cs="Arial"/>
+          <w:color w:val="262626"/>
+          <w:sz w:val="24"/>
+          <w:szCs w:val="24"/>
+        </w:rPr>
+        <w:t>Alamat}</w:t>
       </w:r>
     </w:p>
     <w:p>
@@ -1230,36 +1122,16 @@
           <w:sz w:val="24"/>
           <w:szCs w:val="24"/>
         </w:rPr>
-        <w:t>${</w:t>
-      </w:r>
-      <w:proofErr w:type="spellStart"/>
-      <w:r>
-        <w:rPr>
-          <w:rFonts w:cs="Arial"/>
-          <w:color w:val="262626"/>
-          <w:sz w:val="24"/>
-          <w:szCs w:val="24"/>
-        </w:rPr>
-        <w:t>kuasa</w:t>
-      </w:r>
-      <w:r>
-        <w:rPr>
-          <w:rFonts w:cs="Arial"/>
-          <w:color w:val="262626"/>
-          <w:sz w:val="24"/>
-          <w:szCs w:val="24"/>
-        </w:rPr>
-        <w:t>KTP</w:t>
-      </w:r>
-      <w:proofErr w:type="spellEnd"/>
-      <w:r>
-        <w:rPr>
-          <w:rFonts w:cs="Arial"/>
-          <w:color w:val="262626"/>
-          <w:sz w:val="24"/>
-          <w:szCs w:val="24"/>
-        </w:rPr>
-        <w:t>}</w:t>
+        <w:t>${kuasa</w:t>
+      </w:r>
+      <w:r>
+        <w:rPr>
+          <w:rFonts w:cs="Arial"/>
+          <w:color w:val="262626"/>
+          <w:sz w:val="24"/>
+          <w:szCs w:val="24"/>
+        </w:rPr>
+        <w:t>KTP}</w:t>
       </w:r>
     </w:p>
     <w:p>
@@ -1374,36 +1246,16 @@
           <w:sz w:val="24"/>
           <w:szCs w:val="24"/>
         </w:rPr>
-        <w:t>${</w:t>
-      </w:r>
-      <w:proofErr w:type="spellStart"/>
-      <w:r>
-        <w:rPr>
-          <w:rFonts w:cs="Arial"/>
-          <w:color w:val="262626"/>
-          <w:sz w:val="24"/>
-          <w:szCs w:val="24"/>
-        </w:rPr>
-        <w:t>kuasa</w:t>
-      </w:r>
-      <w:r>
-        <w:rPr>
-          <w:rFonts w:cs="Arial"/>
-          <w:color w:val="262626"/>
-          <w:sz w:val="24"/>
-          <w:szCs w:val="24"/>
-        </w:rPr>
-        <w:t>TTL</w:t>
-      </w:r>
-      <w:proofErr w:type="spellEnd"/>
-      <w:r>
-        <w:rPr>
-          <w:rFonts w:cs="Arial"/>
-          <w:color w:val="262626"/>
-          <w:sz w:val="24"/>
-          <w:szCs w:val="24"/>
-        </w:rPr>
-        <w:t>}</w:t>
+        <w:t>${kuasa</w:t>
+      </w:r>
+      <w:r>
+        <w:rPr>
+          <w:rFonts w:cs="Arial"/>
+          <w:color w:val="262626"/>
+          <w:sz w:val="24"/>
+          <w:szCs w:val="24"/>
+        </w:rPr>
+        <w:t>TTL}</w:t>
       </w:r>
     </w:p>
     <w:p>
@@ -1571,27 +1423,7 @@
           <w:sz w:val="24"/>
           <w:szCs w:val="24"/>
         </w:rPr>
-        <w:t>${</w:t>
-      </w:r>
-      <w:proofErr w:type="spellStart"/>
-      <w:r>
-        <w:rPr>
-          <w:rFonts w:cs="Arial"/>
-          <w:color w:val="262626"/>
-          <w:sz w:val="24"/>
-          <w:szCs w:val="24"/>
-        </w:rPr>
-        <w:t>pihakKeduaNama</w:t>
-      </w:r>
-      <w:proofErr w:type="spellEnd"/>
-      <w:r>
-        <w:rPr>
-          <w:rFonts w:cs="Arial"/>
-          <w:color w:val="262626"/>
-          <w:sz w:val="24"/>
-          <w:szCs w:val="24"/>
-        </w:rPr>
-        <w:t>}</w:t>
+        <w:t>${pihakKeduaNama}</w:t>
       </w:r>
     </w:p>
     <w:p>
@@ -1658,27 +1490,7 @@
           <w:sz w:val="24"/>
           <w:szCs w:val="24"/>
         </w:rPr>
-        <w:t>${</w:t>
-      </w:r>
-      <w:proofErr w:type="spellStart"/>
-      <w:r>
-        <w:rPr>
-          <w:rFonts w:cs="Arial"/>
-          <w:color w:val="262626"/>
-          <w:sz w:val="24"/>
-          <w:szCs w:val="24"/>
-        </w:rPr>
-        <w:t>pihakKeduaPekerjaan</w:t>
-      </w:r>
-      <w:proofErr w:type="spellEnd"/>
-      <w:r>
-        <w:rPr>
-          <w:rFonts w:cs="Arial"/>
-          <w:color w:val="262626"/>
-          <w:sz w:val="24"/>
-          <w:szCs w:val="24"/>
-        </w:rPr>
-        <w:t>}</w:t>
+        <w:t>${pihakKeduaPekerjaan}</w:t>
       </w:r>
     </w:p>
     <w:p>
@@ -1707,19 +1519,8 @@
           <w:lang w:val="id-ID"/>
         </w:rPr>
         <w:tab/>
-      </w:r>
-      <w:proofErr w:type="spellStart"/>
-      <w:r>
-        <w:rPr>
-          <w:rFonts w:cstheme="minorHAnsi"/>
-          <w:color w:val="262626"/>
-          <w:sz w:val="24"/>
-          <w:szCs w:val="24"/>
-          <w:lang w:val="id-ID"/>
-        </w:rPr>
         <w:t>Alama</w:t>
       </w:r>
-      <w:proofErr w:type="spellEnd"/>
       <w:r>
         <w:rPr>
           <w:rFonts w:cstheme="minorHAnsi"/>
@@ -1756,27 +1557,7 @@
           <w:sz w:val="24"/>
           <w:szCs w:val="24"/>
         </w:rPr>
-        <w:t>${</w:t>
-      </w:r>
-      <w:proofErr w:type="spellStart"/>
-      <w:r>
-        <w:rPr>
-          <w:rFonts w:cs="Arial"/>
-          <w:color w:val="262626"/>
-          <w:sz w:val="24"/>
-          <w:szCs w:val="24"/>
-        </w:rPr>
-        <w:t>pihakKeduaAlamat</w:t>
-      </w:r>
-      <w:proofErr w:type="spellEnd"/>
-      <w:r>
-        <w:rPr>
-          <w:rFonts w:cs="Arial"/>
-          <w:color w:val="262626"/>
-          <w:sz w:val="24"/>
-          <w:szCs w:val="24"/>
-        </w:rPr>
-        <w:t>}</w:t>
+        <w:t>${pihakKeduaAlamat}</w:t>
       </w:r>
     </w:p>
     <w:p>
@@ -1843,27 +1624,7 @@
           <w:sz w:val="24"/>
           <w:szCs w:val="24"/>
         </w:rPr>
-        <w:t>${</w:t>
-      </w:r>
-      <w:proofErr w:type="spellStart"/>
-      <w:r>
-        <w:rPr>
-          <w:rFonts w:cs="Arial"/>
-          <w:color w:val="262626"/>
-          <w:sz w:val="24"/>
-          <w:szCs w:val="24"/>
-        </w:rPr>
-        <w:t>pihakKeduaKTP</w:t>
-      </w:r>
-      <w:proofErr w:type="spellEnd"/>
-      <w:r>
-        <w:rPr>
-          <w:rFonts w:cs="Arial"/>
-          <w:color w:val="262626"/>
-          <w:sz w:val="24"/>
-          <w:szCs w:val="24"/>
-        </w:rPr>
-        <w:t>}</w:t>
+        <w:t>${pihakKeduaKTP}</w:t>
       </w:r>
     </w:p>
     <w:p>
@@ -1969,27 +1730,7 @@
           <w:sz w:val="24"/>
           <w:szCs w:val="24"/>
         </w:rPr>
-        <w:t>${</w:t>
-      </w:r>
-      <w:proofErr w:type="spellStart"/>
-      <w:r>
-        <w:rPr>
-          <w:rFonts w:cs="Arial"/>
-          <w:color w:val="262626"/>
-          <w:sz w:val="24"/>
-          <w:szCs w:val="24"/>
-        </w:rPr>
-        <w:t>pihakKeduaTTL</w:t>
-      </w:r>
-      <w:proofErr w:type="spellEnd"/>
-      <w:r>
-        <w:rPr>
-          <w:rFonts w:cs="Arial"/>
-          <w:color w:val="262626"/>
-          <w:sz w:val="24"/>
-          <w:szCs w:val="24"/>
-        </w:rPr>
-        <w:t>}</w:t>
+        <w:t>${pihakKeduaTTL}</w:t>
       </w:r>
     </w:p>
     <w:p>
@@ -2381,29 +2122,7 @@
           <w:szCs w:val="24"/>
           <w:lang w:val="id-ID"/>
         </w:rPr>
-        <w:t>Hunian (</w:t>
-      </w:r>
-      <w:proofErr w:type="spellStart"/>
-      <w:r>
-        <w:rPr>
-          <w:rFonts w:cstheme="minorHAnsi"/>
-          <w:color w:val="262626"/>
-          <w:sz w:val="24"/>
-          <w:szCs w:val="24"/>
-          <w:lang w:val="id-ID"/>
-        </w:rPr>
-        <w:t>Apartel</w:t>
-      </w:r>
-      <w:proofErr w:type="spellEnd"/>
-      <w:r>
-        <w:rPr>
-          <w:rFonts w:cstheme="minorHAnsi"/>
-          <w:color w:val="262626"/>
-          <w:sz w:val="24"/>
-          <w:szCs w:val="24"/>
-          <w:lang w:val="id-ID"/>
-        </w:rPr>
-        <w:t>), Peruntukan</w:t>
+        <w:t>Hunian (Apartel), Peruntukan</w:t>
       </w:r>
       <w:r>
         <w:rPr>
@@ -2629,7 +2348,6 @@
         </w:rPr>
         <w:t xml:space="preserve"> </w:t>
       </w:r>
-      <w:proofErr w:type="spellStart"/>
       <w:r>
         <w:rPr>
           <w:rFonts w:cstheme="minorHAnsi"/>
@@ -2640,38 +2358,25 @@
         </w:rPr>
         <w:t>Caringin</w:t>
       </w:r>
-      <w:proofErr w:type="spellEnd"/>
-      <w:r>
-        <w:rPr>
-          <w:rFonts w:cstheme="minorHAnsi"/>
-          <w:color w:val="262626"/>
-          <w:sz w:val="24"/>
-          <w:szCs w:val="24"/>
-          <w:lang w:val="id-ID"/>
-        </w:rPr>
-        <w:t xml:space="preserve"> </w:t>
-      </w:r>
-      <w:proofErr w:type="spellStart"/>
-      <w:r>
-        <w:rPr>
-          <w:rFonts w:cstheme="minorHAnsi"/>
-          <w:color w:val="262626"/>
-          <w:sz w:val="24"/>
-          <w:szCs w:val="24"/>
-          <w:lang w:val="id-ID"/>
-        </w:rPr>
-        <w:t>Jatinangor</w:t>
-      </w:r>
-      <w:proofErr w:type="spellEnd"/>
-      <w:r>
-        <w:rPr>
-          <w:rFonts w:cstheme="minorHAnsi"/>
-          <w:color w:val="262626"/>
-          <w:sz w:val="24"/>
-          <w:szCs w:val="24"/>
-          <w:lang w:val="id-ID"/>
-        </w:rPr>
-        <w:t xml:space="preserve">, Jawa Barat </w:t>
+      <w:r>
+        <w:rPr>
+          <w:rFonts w:cstheme="minorHAnsi"/>
+          <w:color w:val="262626"/>
+          <w:sz w:val="24"/>
+          <w:szCs w:val="24"/>
+          <w:lang w:val="id-ID"/>
+        </w:rPr>
+        <w:t xml:space="preserve"> </w:t>
+      </w:r>
+      <w:r>
+        <w:rPr>
+          <w:rFonts w:cstheme="minorHAnsi"/>
+          <w:color w:val="262626"/>
+          <w:sz w:val="24"/>
+          <w:szCs w:val="24"/>
+          <w:lang w:val="id-ID"/>
+        </w:rPr>
+        <w:t xml:space="preserve">Jatinangor, Jawa Barat </w:t>
       </w:r>
     </w:p>
     <w:p>
@@ -2720,19 +2425,8 @@
           <w:sz w:val="24"/>
           <w:szCs w:val="24"/>
         </w:rPr>
-        <w:t xml:space="preserve">Tower, </w:t>
-      </w:r>
-      <w:proofErr w:type="spellStart"/>
-      <w:r>
-        <w:rPr>
-          <w:rFonts w:cstheme="minorHAnsi"/>
-          <w:color w:val="262626"/>
-          <w:sz w:val="24"/>
-          <w:szCs w:val="24"/>
-        </w:rPr>
-        <w:t>Lantai</w:t>
-      </w:r>
-      <w:proofErr w:type="spellEnd"/>
+        <w:t>Tower, Lantai</w:t>
+      </w:r>
       <w:r>
         <w:rPr>
           <w:rFonts w:cstheme="minorHAnsi"/>
@@ -2777,21 +2471,25 @@
     </w:p>
     <w:tbl>
       <w:tblPr>
-        <w:tblStyle w:val="TableGrid"/>
+        <w:tblStyle w:val="LightShading"/>
         <w:tblW w:w="0" w:type="auto"/>
         <w:tblInd w:w="828" w:type="dxa"/>
         <w:tblLook w:val="04A0"/>
       </w:tblPr>
       <w:tblGrid>
-        <w:gridCol w:w="2227"/>
-        <w:gridCol w:w="1733"/>
+        <w:gridCol w:w="1680"/>
+        <w:gridCol w:w="1452"/>
         <w:gridCol w:w="1920"/>
         <w:gridCol w:w="2814"/>
       </w:tblGrid>
       <w:tr>
+        <w:trPr>
+          <w:cnfStyle w:val="100000000000"/>
+        </w:trPr>
         <w:tc>
           <w:tcPr>
-            <w:tcW w:w="2227" w:type="dxa"/>
+            <w:cnfStyle w:val="001000000000"/>
+            <w:tcW w:w="1680" w:type="dxa"/>
           </w:tcPr>
           <w:p>
             <w:pPr>
@@ -2804,7 +2502,7 @@
               <w:jc w:val="center"/>
               <w:rPr>
                 <w:rFonts w:cstheme="minorHAnsi"/>
-                <w:color w:val="262626"/>
+                <w:color w:val="auto"/>
                 <w:sz w:val="24"/>
                 <w:szCs w:val="24"/>
               </w:rPr>
@@ -2812,7 +2510,7 @@
             <w:r>
               <w:rPr>
                 <w:rFonts w:cstheme="minorHAnsi"/>
-                <w:color w:val="262626"/>
+                <w:color w:val="auto"/>
                 <w:sz w:val="24"/>
                 <w:szCs w:val="24"/>
               </w:rPr>
@@ -2822,7 +2520,7 @@
         </w:tc>
         <w:tc>
           <w:tcPr>
-            <w:tcW w:w="1733" w:type="dxa"/>
+            <w:tcW w:w="1452" w:type="dxa"/>
           </w:tcPr>
           <w:p>
             <w:pPr>
@@ -2833,24 +2531,23 @@
                 <w:tab w:val="left" w:pos="3780"/>
               </w:tabs>
               <w:jc w:val="center"/>
+              <w:cnfStyle w:val="100000000000"/>
               <w:rPr>
                 <w:rFonts w:cstheme="minorHAnsi"/>
-                <w:color w:val="262626"/>
+                <w:color w:val="auto"/>
                 <w:sz w:val="24"/>
                 <w:szCs w:val="24"/>
               </w:rPr>
             </w:pPr>
-            <w:proofErr w:type="spellStart"/>
             <w:r>
               <w:rPr>
                 <w:rFonts w:cstheme="minorHAnsi"/>
-                <w:color w:val="262626"/>
+                <w:color w:val="auto"/>
                 <w:sz w:val="24"/>
                 <w:szCs w:val="24"/>
               </w:rPr>
               <w:t>Lantai</w:t>
             </w:r>
-            <w:proofErr w:type="spellEnd"/>
           </w:p>
         </w:tc>
         <w:tc>
@@ -2866,24 +2563,23 @@
                 <w:tab w:val="left" w:pos="3780"/>
               </w:tabs>
               <w:jc w:val="center"/>
+              <w:cnfStyle w:val="100000000000"/>
               <w:rPr>
                 <w:rFonts w:cstheme="minorHAnsi"/>
-                <w:color w:val="262626"/>
+                <w:color w:val="auto"/>
                 <w:sz w:val="24"/>
                 <w:szCs w:val="24"/>
               </w:rPr>
             </w:pPr>
-            <w:proofErr w:type="spellStart"/>
             <w:r>
               <w:rPr>
                 <w:rFonts w:cstheme="minorHAnsi"/>
-                <w:color w:val="262626"/>
+                <w:color w:val="auto"/>
                 <w:sz w:val="24"/>
                 <w:szCs w:val="24"/>
               </w:rPr>
               <w:t>Nomor</w:t>
             </w:r>
-            <w:proofErr w:type="spellEnd"/>
           </w:p>
         </w:tc>
         <w:tc>
@@ -2899,24 +2595,32 @@
                 <w:tab w:val="left" w:pos="3780"/>
               </w:tabs>
               <w:jc w:val="center"/>
+              <w:cnfStyle w:val="100000000000"/>
               <w:rPr>
                 <w:rFonts w:cstheme="minorHAnsi"/>
-                <w:color w:val="262626"/>
+                <w:color w:val="auto"/>
                 <w:sz w:val="24"/>
                 <w:szCs w:val="24"/>
               </w:rPr>
             </w:pPr>
-            <w:proofErr w:type="spellStart"/>
             <w:r>
               <w:rPr>
                 <w:rFonts w:cstheme="minorHAnsi"/>
-                <w:color w:val="262626"/>
+                <w:color w:val="auto"/>
                 <w:sz w:val="24"/>
                 <w:szCs w:val="24"/>
               </w:rPr>
               <w:t>Harga</w:t>
             </w:r>
-            <w:proofErr w:type="spellEnd"/>
+            <w:r>
+              <w:rPr>
+                <w:rFonts w:cstheme="minorHAnsi"/>
+                <w:color w:val="auto"/>
+                <w:sz w:val="24"/>
+                <w:szCs w:val="24"/>
+              </w:rPr>
+              <w:t xml:space="preserve"> (Rp)</w:t>
+            </w:r>
           </w:p>
         </w:tc>
       </w:tr>
@@ -2971,7 +2675,6 @@
         </w:rPr>
         <w:t xml:space="preserve"> </w:t>
       </w:r>
-      <w:proofErr w:type="spellStart"/>
       <w:r>
         <w:rPr>
           <w:rFonts w:cstheme="minorHAnsi"/>
@@ -2982,7 +2685,6 @@
         </w:rPr>
         <w:t>Nett</w:t>
       </w:r>
-      <w:proofErr w:type="spellEnd"/>
       <w:r>
         <w:rPr>
           <w:rFonts w:cstheme="minorHAnsi"/>
@@ -3200,54 +2902,23 @@
         </w:rPr>
         <w:tab/>
       </w:r>
-      <w:proofErr w:type="spellStart"/>
-      <w:r>
-        <w:rPr>
-          <w:rFonts w:cstheme="minorHAnsi"/>
-          <w:color w:val="262626"/>
-          <w:sz w:val="24"/>
-          <w:szCs w:val="24"/>
-        </w:rPr>
-        <w:t>Rp</w:t>
-      </w:r>
-      <w:proofErr w:type="spellEnd"/>
-      <w:r>
-        <w:rPr>
-          <w:rFonts w:cstheme="minorHAnsi"/>
-          <w:color w:val="262626"/>
-          <w:sz w:val="24"/>
-          <w:szCs w:val="24"/>
-        </w:rPr>
-        <w:t xml:space="preserve"> </w:t>
-      </w:r>
-      <w:r>
-        <w:rPr>
-          <w:rFonts w:cstheme="minorHAnsi"/>
-          <w:color w:val="262626"/>
-          <w:sz w:val="24"/>
-          <w:szCs w:val="24"/>
-        </w:rPr>
-        <w:t>${</w:t>
-      </w:r>
-      <w:proofErr w:type="spellStart"/>
-      <w:r>
-        <w:rPr>
-          <w:rFonts w:cstheme="minorHAnsi"/>
-          <w:color w:val="262626"/>
-          <w:sz w:val="24"/>
-          <w:szCs w:val="24"/>
-        </w:rPr>
-        <w:t>harga</w:t>
-      </w:r>
-      <w:proofErr w:type="spellEnd"/>
-      <w:r>
-        <w:rPr>
-          <w:rFonts w:cstheme="minorHAnsi"/>
-          <w:color w:val="262626"/>
-          <w:sz w:val="24"/>
-          <w:szCs w:val="24"/>
-        </w:rPr>
-        <w:t>}</w:t>
+      <w:r>
+        <w:rPr>
+          <w:rFonts w:cstheme="minorHAnsi"/>
+          <w:color w:val="262626"/>
+          <w:sz w:val="24"/>
+          <w:szCs w:val="24"/>
+        </w:rPr>
+        <w:t xml:space="preserve">Rp </w:t>
+      </w:r>
+      <w:r>
+        <w:rPr>
+          <w:rFonts w:cstheme="minorHAnsi"/>
+          <w:color w:val="262626"/>
+          <w:sz w:val="24"/>
+          <w:szCs w:val="24"/>
+        </w:rPr>
+        <w:t>${harga}</w:t>
       </w:r>
       <w:r>
         <w:rPr>
@@ -3326,27 +2997,7 @@
           <w:sz w:val="24"/>
           <w:szCs w:val="24"/>
         </w:rPr>
-        <w:t>${</w:t>
-      </w:r>
-      <w:proofErr w:type="spellStart"/>
-      <w:r>
-        <w:rPr>
-          <w:rFonts w:cstheme="minorHAnsi"/>
-          <w:color w:val="262626"/>
-          <w:sz w:val="24"/>
-          <w:szCs w:val="24"/>
-        </w:rPr>
-        <w:t>hargaTerbilang</w:t>
-      </w:r>
-      <w:proofErr w:type="spellEnd"/>
-      <w:r>
-        <w:rPr>
-          <w:rFonts w:cstheme="minorHAnsi"/>
-          <w:color w:val="262626"/>
-          <w:sz w:val="24"/>
-          <w:szCs w:val="24"/>
-        </w:rPr>
-        <w:t>}</w:t>
+        <w:t>${hargaTerbilang}</w:t>
       </w:r>
       <w:r>
         <w:rPr>
@@ -3427,27 +3078,7 @@
           <w:sz w:val="24"/>
           <w:szCs w:val="24"/>
         </w:rPr>
-        <w:t>${</w:t>
-      </w:r>
-      <w:proofErr w:type="spellStart"/>
-      <w:r>
-        <w:rPr>
-          <w:rFonts w:cstheme="minorHAnsi"/>
-          <w:color w:val="262626"/>
-          <w:sz w:val="24"/>
-          <w:szCs w:val="24"/>
-        </w:rPr>
-        <w:t>caraPembayaran</w:t>
-      </w:r>
-      <w:proofErr w:type="spellEnd"/>
-      <w:r>
-        <w:rPr>
-          <w:rFonts w:cstheme="minorHAnsi"/>
-          <w:color w:val="262626"/>
-          <w:sz w:val="24"/>
-          <w:szCs w:val="24"/>
-        </w:rPr>
-        <w:t>}</w:t>
+        <w:t>${caraPembayaran}</w:t>
       </w:r>
     </w:p>
     <w:p>
@@ -3810,7 +3441,6 @@
         </w:rPr>
         <w:tab/>
       </w:r>
-      <w:proofErr w:type="spellStart"/>
       <w:r>
         <w:rPr>
           <w:rFonts w:cstheme="minorHAnsi"/>
@@ -3820,7 +3450,6 @@
         </w:rPr>
         <w:t>Ijin</w:t>
       </w:r>
-      <w:proofErr w:type="spellEnd"/>
       <w:r>
         <w:rPr>
           <w:rFonts w:cstheme="minorHAnsi"/>
@@ -3934,45 +3563,14 @@
         </w:rPr>
         <w:t xml:space="preserve"> </w:t>
       </w:r>
-      <w:proofErr w:type="spellStart"/>
-      <w:r>
-        <w:rPr>
-          <w:rFonts w:cstheme="minorHAnsi"/>
-          <w:color w:val="262626"/>
-          <w:sz w:val="24"/>
-          <w:szCs w:val="24"/>
-        </w:rPr>
-        <w:t>Pihak</w:t>
-      </w:r>
-      <w:proofErr w:type="spellEnd"/>
-      <w:r>
-        <w:rPr>
-          <w:rFonts w:cstheme="minorHAnsi"/>
-          <w:color w:val="262626"/>
-          <w:sz w:val="24"/>
-          <w:szCs w:val="24"/>
-        </w:rPr>
-        <w:t xml:space="preserve"> </w:t>
-      </w:r>
-      <w:proofErr w:type="spellStart"/>
-      <w:r>
-        <w:rPr>
-          <w:rFonts w:cstheme="minorHAnsi"/>
-          <w:color w:val="262626"/>
-          <w:sz w:val="24"/>
-          <w:szCs w:val="24"/>
-        </w:rPr>
-        <w:t>Kedua</w:t>
-      </w:r>
-      <w:proofErr w:type="spellEnd"/>
-      <w:r>
-        <w:rPr>
-          <w:rFonts w:cstheme="minorHAnsi"/>
-          <w:color w:val="262626"/>
-          <w:sz w:val="24"/>
-          <w:szCs w:val="24"/>
-        </w:rPr>
-        <w:t xml:space="preserve"> </w:t>
+      <w:r>
+        <w:rPr>
+          <w:rFonts w:cstheme="minorHAnsi"/>
+          <w:color w:val="262626"/>
+          <w:sz w:val="24"/>
+          <w:szCs w:val="24"/>
+        </w:rPr>
+        <w:t xml:space="preserve">Pihak Kedua </w:t>
       </w:r>
       <w:r>
         <w:rPr>
@@ -4353,30 +3951,14 @@
           <w:color w:val="262626"/>
           <w:sz w:val="24"/>
         </w:rPr>
-        <w:t>${</w:t>
-      </w:r>
-      <w:proofErr w:type="spellStart"/>
-      <w:r>
-        <w:rPr>
-          <w:color w:val="262626"/>
-          <w:sz w:val="24"/>
-        </w:rPr>
-        <w:t>t</w:t>
-      </w:r>
-      <w:r>
-        <w:rPr>
-          <w:color w:val="262626"/>
-          <w:sz w:val="24"/>
-        </w:rPr>
-        <w:t>glPemesanan</w:t>
-      </w:r>
-      <w:proofErr w:type="spellEnd"/>
-      <w:r>
-        <w:rPr>
-          <w:color w:val="262626"/>
-          <w:sz w:val="24"/>
-        </w:rPr>
-        <w:t>}</w:t>
+        <w:t>${t</w:t>
+      </w:r>
+      <w:r>
+        <w:rPr>
+          <w:color w:val="262626"/>
+          <w:sz w:val="24"/>
+        </w:rPr>
+        <w:t>glPemesanan}</w:t>
       </w:r>
     </w:p>
     <w:p>
@@ -4528,9 +4110,8 @@
           <w:sz w:val="24"/>
           <w:lang w:val="id-ID"/>
         </w:rPr>
-        <w:t xml:space="preserve"> </w:t>
-      </w:r>
-      <w:proofErr w:type="spellStart"/>
+        <w:t xml:space="preserve"> ground</w:t>
+      </w:r>
       <w:r>
         <w:rPr>
           <w:i/>
@@ -4538,9 +4119,8 @@
           <w:sz w:val="24"/>
           <w:lang w:val="id-ID"/>
         </w:rPr>
-        <w:t>ground</w:t>
-      </w:r>
-      <w:proofErr w:type="spellEnd"/>
+        <w:t xml:space="preserve"> </w:t>
+      </w:r>
       <w:r>
         <w:rPr>
           <w:i/>
@@ -4548,19 +4128,8 @@
           <w:sz w:val="24"/>
           <w:lang w:val="id-ID"/>
         </w:rPr>
-        <w:t xml:space="preserve"> </w:t>
-      </w:r>
-      <w:proofErr w:type="spellStart"/>
-      <w:r>
-        <w:rPr>
-          <w:i/>
-          <w:color w:val="262626"/>
-          <w:sz w:val="24"/>
-          <w:lang w:val="id-ID"/>
-        </w:rPr>
         <w:t>breaking</w:t>
       </w:r>
-      <w:proofErr w:type="spellEnd"/>
     </w:p>
     <w:p>
       <w:pPr>
@@ -4598,7 +4167,6 @@
         </w:rPr>
         <w:tab/>
       </w:r>
-      <w:proofErr w:type="spellStart"/>
       <w:r>
         <w:rPr>
           <w:i/>
@@ -4608,7 +4176,6 @@
         </w:rPr>
         <w:t>Ground</w:t>
       </w:r>
-      <w:proofErr w:type="spellEnd"/>
       <w:r>
         <w:rPr>
           <w:i/>
@@ -4618,7 +4185,6 @@
         </w:rPr>
         <w:t xml:space="preserve"> </w:t>
       </w:r>
-      <w:proofErr w:type="spellStart"/>
       <w:r>
         <w:rPr>
           <w:i/>
@@ -4626,17 +4192,7 @@
           <w:sz w:val="24"/>
           <w:lang w:val="id-ID"/>
         </w:rPr>
-        <w:t>breaking</w:t>
-      </w:r>
-      <w:proofErr w:type="spellEnd"/>
-      <w:r>
-        <w:rPr>
-          <w:i/>
-          <w:color w:val="262626"/>
-          <w:sz w:val="24"/>
-          <w:lang w:val="id-ID"/>
-        </w:rPr>
-        <w:t xml:space="preserve"> </w:t>
+        <w:t xml:space="preserve">breaking </w:t>
       </w:r>
       <w:r>
         <w:rPr>
@@ -5230,34 +4786,14 @@
           <w:sz w:val="24"/>
           <w:szCs w:val="24"/>
         </w:rPr>
-        <w:t>${</w:t>
-      </w:r>
-      <w:proofErr w:type="spellStart"/>
+        <w:t>${tglJatuhTempo}</w:t>
+      </w:r>
       <w:r>
         <w:rPr>
           <w:b/>
           <w:color w:val="262626"/>
           <w:sz w:val="24"/>
           <w:szCs w:val="24"/>
-        </w:rPr>
-        <w:t>tglJatuhTempo</w:t>
-      </w:r>
-      <w:proofErr w:type="spellEnd"/>
-      <w:r>
-        <w:rPr>
-          <w:b/>
-          <w:color w:val="262626"/>
-          <w:sz w:val="24"/>
-          <w:szCs w:val="24"/>
-        </w:rPr>
-        <w:t>}</w:t>
-      </w:r>
-      <w:r>
-        <w:rPr>
-          <w:b/>
-          <w:color w:val="262626"/>
-          <w:sz w:val="24"/>
-          <w:szCs w:val="24"/>
           <w:lang w:val="id-ID"/>
         </w:rPr>
         <w:t xml:space="preserve"> </w:t>
@@ -5277,18 +4813,8 @@
           <w:sz w:val="24"/>
           <w:szCs w:val="24"/>
         </w:rPr>
-        <w:t>$</w:t>
-      </w:r>
-      <w:proofErr w:type="spellStart"/>
-      <w:r>
-        <w:rPr>
-          <w:color w:val="262626"/>
-          <w:sz w:val="24"/>
-          <w:szCs w:val="24"/>
-        </w:rPr>
-        <w:t>tglJatuhTempoTerbilang</w:t>
-      </w:r>
-      <w:proofErr w:type="spellEnd"/>
+        <w:t>$tglJatuhTempoTerbilang</w:t>
+      </w:r>
       <w:r>
         <w:rPr>
           <w:color w:val="262626"/>
@@ -6631,7 +6157,6 @@
         </w:rPr>
         <w:t>P</w:t>
       </w:r>
-      <w:proofErr w:type="spellStart"/>
       <w:r>
         <w:rPr>
           <w:color w:val="262626"/>
@@ -6641,7 +6166,6 @@
         </w:rPr>
         <w:t>ihak</w:t>
       </w:r>
-      <w:proofErr w:type="spellEnd"/>
       <w:r>
         <w:rPr>
           <w:color w:val="262626"/>
@@ -6659,7 +6183,6 @@
         </w:rPr>
         <w:t>K</w:t>
       </w:r>
-      <w:proofErr w:type="spellStart"/>
       <w:r>
         <w:rPr>
           <w:color w:val="262626"/>
@@ -6669,7 +6192,6 @@
         </w:rPr>
         <w:t>edua</w:t>
       </w:r>
-      <w:proofErr w:type="spellEnd"/>
       <w:r>
         <w:rPr>
           <w:color w:val="262626"/>
@@ -6831,7 +6353,6 @@
         </w:rPr>
         <w:t>P</w:t>
       </w:r>
-      <w:proofErr w:type="spellStart"/>
       <w:r>
         <w:rPr>
           <w:color w:val="262626"/>
@@ -6841,7 +6362,6 @@
         </w:rPr>
         <w:t>ihak</w:t>
       </w:r>
-      <w:proofErr w:type="spellEnd"/>
       <w:r>
         <w:rPr>
           <w:color w:val="262626"/>
@@ -7057,7 +6577,6 @@
         </w:rPr>
         <w:t>P</w:t>
       </w:r>
-      <w:proofErr w:type="spellStart"/>
       <w:r>
         <w:rPr>
           <w:color w:val="262626"/>
@@ -7067,7 +6586,6 @@
         </w:rPr>
         <w:t>ihak</w:t>
       </w:r>
-      <w:proofErr w:type="spellEnd"/>
       <w:r>
         <w:rPr>
           <w:color w:val="262626"/>
@@ -7085,25 +6603,14 @@
         </w:rPr>
         <w:t>P</w:t>
       </w:r>
-      <w:proofErr w:type="spellStart"/>
-      <w:r>
-        <w:rPr>
-          <w:color w:val="262626"/>
-          <w:sz w:val="24"/>
-          <w:szCs w:val="24"/>
-          <w:lang w:val="id-ID"/>
-        </w:rPr>
-        <w:t>ertama</w:t>
-      </w:r>
-      <w:proofErr w:type="spellEnd"/>
-      <w:r>
-        <w:rPr>
-          <w:color w:val="262626"/>
-          <w:sz w:val="24"/>
-          <w:szCs w:val="24"/>
-          <w:lang w:val="id-ID"/>
-        </w:rPr>
-        <w:t>. (maka poin</w:t>
+      <w:r>
+        <w:rPr>
+          <w:color w:val="262626"/>
+          <w:sz w:val="24"/>
+          <w:szCs w:val="24"/>
+          <w:lang w:val="id-ID"/>
+        </w:rPr>
+        <w:t>ertama. (maka poin</w:t>
       </w:r>
       <w:r>
         <w:rPr>
@@ -7479,7 +6986,6 @@
         </w:rPr>
         <w:t xml:space="preserve"> </w:t>
       </w:r>
-      <w:proofErr w:type="spellStart"/>
       <w:r>
         <w:rPr>
           <w:i/>
@@ -7490,7 +6996,6 @@
         </w:rPr>
         <w:t>ground</w:t>
       </w:r>
-      <w:proofErr w:type="spellEnd"/>
       <w:r>
         <w:rPr>
           <w:i/>
@@ -7501,7 +7006,6 @@
         </w:rPr>
         <w:t xml:space="preserve"> </w:t>
       </w:r>
-      <w:proofErr w:type="spellStart"/>
       <w:r>
         <w:rPr>
           <w:i/>
@@ -7510,18 +7014,7 @@
           <w:szCs w:val="24"/>
           <w:lang w:val="id-ID"/>
         </w:rPr>
-        <w:t>breaking</w:t>
-      </w:r>
-      <w:proofErr w:type="spellEnd"/>
-      <w:r>
-        <w:rPr>
-          <w:i/>
-          <w:color w:val="262626"/>
-          <w:sz w:val="24"/>
-          <w:szCs w:val="24"/>
-          <w:lang w:val="id-ID"/>
-        </w:rPr>
-        <w:t xml:space="preserve"> </w:t>
+        <w:t xml:space="preserve">breaking </w:t>
       </w:r>
       <w:r>
         <w:rPr>
@@ -7585,7 +7078,6 @@
         </w:rPr>
         <w:t>P</w:t>
       </w:r>
-      <w:proofErr w:type="spellStart"/>
       <w:r>
         <w:rPr>
           <w:color w:val="262626"/>
@@ -7595,7 +7087,6 @@
         </w:rPr>
         <w:t>ihak</w:t>
       </w:r>
-      <w:proofErr w:type="spellEnd"/>
       <w:r>
         <w:rPr>
           <w:color w:val="262626"/>
@@ -7613,7 +7104,6 @@
         </w:rPr>
         <w:t>P</w:t>
       </w:r>
-      <w:proofErr w:type="spellStart"/>
       <w:r>
         <w:rPr>
           <w:color w:val="262626"/>
@@ -7623,7 +7113,6 @@
         </w:rPr>
         <w:t>ertama</w:t>
       </w:r>
-      <w:proofErr w:type="spellEnd"/>
       <w:r>
         <w:rPr>
           <w:color w:val="262626"/>
@@ -7848,7 +7337,6 @@
         </w:rPr>
         <w:t>P</w:t>
       </w:r>
-      <w:proofErr w:type="spellStart"/>
       <w:r>
         <w:rPr>
           <w:color w:val="262626"/>
@@ -7858,7 +7346,6 @@
         </w:rPr>
         <w:t>ihak</w:t>
       </w:r>
-      <w:proofErr w:type="spellEnd"/>
       <w:r>
         <w:rPr>
           <w:color w:val="262626"/>
@@ -7876,7 +7363,6 @@
         </w:rPr>
         <w:t>K</w:t>
       </w:r>
-      <w:proofErr w:type="spellStart"/>
       <w:r>
         <w:rPr>
           <w:color w:val="262626"/>
@@ -7886,7 +7372,6 @@
         </w:rPr>
         <w:t>edua</w:t>
       </w:r>
-      <w:proofErr w:type="spellEnd"/>
       <w:r>
         <w:rPr>
           <w:color w:val="262626"/>
@@ -8100,7 +7585,6 @@
         </w:rPr>
         <w:t>P</w:t>
       </w:r>
-      <w:proofErr w:type="spellStart"/>
       <w:r>
         <w:rPr>
           <w:color w:val="262626"/>
@@ -8110,7 +7594,6 @@
         </w:rPr>
         <w:t>ihak</w:t>
       </w:r>
-      <w:proofErr w:type="spellEnd"/>
       <w:r>
         <w:rPr>
           <w:color w:val="262626"/>
@@ -8128,7 +7611,6 @@
         </w:rPr>
         <w:t>P</w:t>
       </w:r>
-      <w:proofErr w:type="spellStart"/>
       <w:r>
         <w:rPr>
           <w:color w:val="262626"/>
@@ -8138,7 +7620,6 @@
         </w:rPr>
         <w:t>ertama</w:t>
       </w:r>
-      <w:proofErr w:type="spellEnd"/>
       <w:r>
         <w:rPr>
           <w:color w:val="262626"/>
@@ -8413,7 +7894,6 @@
         </w:rPr>
         <w:t xml:space="preserve">setelah </w:t>
       </w:r>
-      <w:proofErr w:type="spellStart"/>
       <w:r>
         <w:rPr>
           <w:i/>
@@ -8424,7 +7904,6 @@
         </w:rPr>
         <w:t>ground</w:t>
       </w:r>
-      <w:proofErr w:type="spellEnd"/>
       <w:r>
         <w:rPr>
           <w:i/>
@@ -8435,7 +7914,6 @@
         </w:rPr>
         <w:t xml:space="preserve"> </w:t>
       </w:r>
-      <w:proofErr w:type="spellStart"/>
       <w:r>
         <w:rPr>
           <w:i/>
@@ -8446,7 +7924,6 @@
         </w:rPr>
         <w:t>breaking</w:t>
       </w:r>
-      <w:proofErr w:type="spellEnd"/>
       <w:r>
         <w:rPr>
           <w:color w:val="262626"/>
@@ -8536,7 +8013,6 @@
         </w:rPr>
         <w:t>P</w:t>
       </w:r>
-      <w:proofErr w:type="spellStart"/>
       <w:r>
         <w:rPr>
           <w:color w:val="262626"/>
@@ -8546,7 +8022,6 @@
         </w:rPr>
         <w:t>ihak</w:t>
       </w:r>
-      <w:proofErr w:type="spellEnd"/>
       <w:r>
         <w:rPr>
           <w:color w:val="262626"/>
@@ -8564,7 +8039,6 @@
         </w:rPr>
         <w:t>P</w:t>
       </w:r>
-      <w:proofErr w:type="spellStart"/>
       <w:r>
         <w:rPr>
           <w:color w:val="262626"/>
@@ -8574,7 +8048,6 @@
         </w:rPr>
         <w:t>ertama</w:t>
       </w:r>
-      <w:proofErr w:type="spellEnd"/>
       <w:r>
         <w:rPr>
           <w:color w:val="262626"/>
@@ -8664,7 +8137,6 @@
         </w:rPr>
         <w:t>P</w:t>
       </w:r>
-      <w:proofErr w:type="spellStart"/>
       <w:r>
         <w:rPr>
           <w:color w:val="262626"/>
@@ -8674,7 +8146,6 @@
         </w:rPr>
         <w:t>ihak</w:t>
       </w:r>
-      <w:proofErr w:type="spellEnd"/>
       <w:r>
         <w:rPr>
           <w:color w:val="262626"/>
@@ -8692,7 +8163,6 @@
         </w:rPr>
         <w:t>K</w:t>
       </w:r>
-      <w:proofErr w:type="spellStart"/>
       <w:r>
         <w:rPr>
           <w:color w:val="262626"/>
@@ -8702,7 +8172,6 @@
         </w:rPr>
         <w:t>edua</w:t>
       </w:r>
-      <w:proofErr w:type="spellEnd"/>
       <w:r>
         <w:rPr>
           <w:color w:val="262626"/>
@@ -9781,7 +9250,6 @@
         </w:rPr>
         <w:t>darurat (</w:t>
       </w:r>
-      <w:proofErr w:type="spellStart"/>
       <w:r>
         <w:rPr>
           <w:i/>
@@ -9792,7 +9260,6 @@
         </w:rPr>
         <w:t>force</w:t>
       </w:r>
-      <w:proofErr w:type="spellEnd"/>
       <w:r>
         <w:rPr>
           <w:i/>
@@ -9803,7 +9270,6 @@
         </w:rPr>
         <w:t xml:space="preserve"> </w:t>
       </w:r>
-      <w:proofErr w:type="spellStart"/>
       <w:r>
         <w:rPr>
           <w:i/>
@@ -9814,7 +9280,6 @@
         </w:rPr>
         <w:t>majeur</w:t>
       </w:r>
-      <w:proofErr w:type="spellEnd"/>
       <w:r>
         <w:rPr>
           <w:color w:val="262626"/>
@@ -10858,27 +10323,15 @@
         </w:rPr>
         <w:t>p</w:t>
       </w:r>
-      <w:proofErr w:type="spellStart"/>
-      <w:r>
-        <w:rPr>
-          <w:rFonts w:cs="Arial"/>
-          <w:color w:val="262626"/>
-          <w:sz w:val="24"/>
-          <w:szCs w:val="24"/>
-          <w:lang w:val="id-ID"/>
-        </w:rPr>
-        <w:t>ihak</w:t>
-      </w:r>
-      <w:proofErr w:type="spellEnd"/>
-      <w:r>
-        <w:rPr>
-          <w:rFonts w:cs="Arial"/>
-          <w:color w:val="262626"/>
-          <w:sz w:val="24"/>
-          <w:szCs w:val="24"/>
-          <w:lang w:val="id-ID"/>
-        </w:rPr>
-        <w:t>.</w:t>
+      <w:r>
+        <w:rPr>
+          <w:rFonts w:cs="Arial"/>
+          <w:color w:val="262626"/>
+          <w:sz w:val="24"/>
+          <w:szCs w:val="24"/>
+          <w:lang w:val="id-ID"/>
+        </w:rPr>
+        <w:t>ihak.</w:t>
       </w:r>
     </w:p>
     <w:p>
@@ -12195,7 +11648,6 @@
         </w:rPr>
         <w:t xml:space="preserve"> </w:t>
       </w:r>
-      <w:proofErr w:type="spellStart"/>
       <w:r>
         <w:rPr>
           <w:rFonts w:cs="Arial"/>
@@ -12206,7 +11658,6 @@
         </w:rPr>
         <w:t>meridhoi</w:t>
       </w:r>
-      <w:proofErr w:type="spellEnd"/>
       <w:r>
         <w:rPr>
           <w:rFonts w:cs="Arial"/>
@@ -12257,27 +11708,15 @@
         </w:rPr>
         <w:t xml:space="preserve"> </w:t>
       </w:r>
-      <w:proofErr w:type="spellStart"/>
-      <w:r>
-        <w:rPr>
-          <w:rFonts w:cs="Arial"/>
-          <w:color w:val="262626"/>
-          <w:sz w:val="24"/>
-          <w:szCs w:val="24"/>
-          <w:lang w:val="id-ID"/>
-        </w:rPr>
-        <w:t>Aamiin</w:t>
-      </w:r>
-      <w:proofErr w:type="spellEnd"/>
-      <w:r>
-        <w:rPr>
-          <w:rFonts w:cs="Arial"/>
-          <w:color w:val="262626"/>
-          <w:sz w:val="24"/>
-          <w:szCs w:val="24"/>
-          <w:lang w:val="id-ID"/>
-        </w:rPr>
-        <w:t>.</w:t>
+      <w:r>
+        <w:rPr>
+          <w:rFonts w:cs="Arial"/>
+          <w:color w:val="262626"/>
+          <w:sz w:val="24"/>
+          <w:szCs w:val="24"/>
+          <w:lang w:val="id-ID"/>
+        </w:rPr>
+        <w:t>Aamiin.</w:t>
       </w:r>
     </w:p>
     <w:p>
@@ -12298,9 +11737,8 @@
           <w:sz w:val="24"/>
           <w:szCs w:val="24"/>
         </w:rPr>
-        <w:t>${</w:t>
-      </w:r>
-      <w:proofErr w:type="spellStart"/>
+        <w:t>${tempat</w:t>
+      </w:r>
       <w:r>
         <w:rPr>
           <w:rFonts w:cs="Arial"/>
@@ -12308,7 +11746,7 @@
           <w:sz w:val="24"/>
           <w:szCs w:val="24"/>
         </w:rPr>
-        <w:t>tempat</w:t>
+        <w:t>Akad</w:t>
       </w:r>
       <w:r>
         <w:rPr>
@@ -12317,9 +11755,8 @@
           <w:sz w:val="24"/>
           <w:szCs w:val="24"/>
         </w:rPr>
-        <w:t>Akad</w:t>
-      </w:r>
-      <w:proofErr w:type="spellEnd"/>
+        <w:t>}</w:t>
+      </w:r>
       <w:r>
         <w:rPr>
           <w:rFonts w:cs="Arial"/>
@@ -12327,36 +11764,7 @@
           <w:sz w:val="24"/>
           <w:szCs w:val="24"/>
         </w:rPr>
-        <w:t>}</w:t>
-      </w:r>
-      <w:r>
-        <w:rPr>
-          <w:rFonts w:cs="Arial"/>
-          <w:color w:val="262626" w:themeColor="text1" w:themeTint="D9"/>
-          <w:sz w:val="24"/>
-          <w:szCs w:val="24"/>
-        </w:rPr>
-        <w:t>, ${</w:t>
-      </w:r>
-      <w:proofErr w:type="spellStart"/>
-      <w:r>
-        <w:rPr>
-          <w:rFonts w:cs="Arial"/>
-          <w:color w:val="262626" w:themeColor="text1" w:themeTint="D9"/>
-          <w:sz w:val="24"/>
-          <w:szCs w:val="24"/>
-        </w:rPr>
-        <w:t>tglAkad</w:t>
-      </w:r>
-      <w:proofErr w:type="spellEnd"/>
-      <w:r>
-        <w:rPr>
-          <w:rFonts w:cs="Arial"/>
-          <w:color w:val="262626" w:themeColor="text1" w:themeTint="D9"/>
-          <w:sz w:val="24"/>
-          <w:szCs w:val="24"/>
-        </w:rPr>
-        <w:t>}</w:t>
+        <w:t>, ${tglAkad}</w:t>
       </w:r>
     </w:p>
     <w:p>
@@ -12390,7 +11798,6 @@
           <w:szCs w:val="24"/>
         </w:rPr>
       </w:pPr>
-      <w:proofErr w:type="spellStart"/>
       <w:r>
         <w:rPr>
           <w:rFonts w:cs="Arial"/>
@@ -12399,29 +11806,8 @@
           <w:szCs w:val="24"/>
         </w:rPr>
         <w:lastRenderedPageBreak/>
-        <w:t>Pihak</w:t>
-      </w:r>
-      <w:proofErr w:type="spellEnd"/>
-      <w:r>
-        <w:rPr>
-          <w:rFonts w:cs="Arial"/>
-          <w:color w:val="262626" w:themeColor="text1" w:themeTint="D9"/>
-          <w:sz w:val="24"/>
-          <w:szCs w:val="24"/>
-        </w:rPr>
-        <w:t xml:space="preserve"> </w:t>
-      </w:r>
-      <w:proofErr w:type="spellStart"/>
-      <w:r>
-        <w:rPr>
-          <w:rFonts w:cs="Arial"/>
-          <w:color w:val="262626" w:themeColor="text1" w:themeTint="D9"/>
-          <w:sz w:val="24"/>
-          <w:szCs w:val="24"/>
-        </w:rPr>
-        <w:t>Pertama</w:t>
-      </w:r>
-      <w:proofErr w:type="spellEnd"/>
+        <w:t>Pihak Pertama</w:t>
+      </w:r>
     </w:p>
     <w:p>
       <w:pPr>
@@ -12465,27 +11851,7 @@
           <w:sz w:val="24"/>
           <w:szCs w:val="24"/>
         </w:rPr>
-        <w:t>(${</w:t>
-      </w:r>
-      <w:proofErr w:type="spellStart"/>
-      <w:r>
-        <w:rPr>
-          <w:rFonts w:cs="Arial"/>
-          <w:color w:val="262626" w:themeColor="text1" w:themeTint="D9"/>
-          <w:sz w:val="24"/>
-          <w:szCs w:val="24"/>
-        </w:rPr>
-        <w:t>pihakPertamaNama</w:t>
-      </w:r>
-      <w:proofErr w:type="spellEnd"/>
-      <w:r>
-        <w:rPr>
-          <w:rFonts w:cs="Arial"/>
-          <w:color w:val="262626" w:themeColor="text1" w:themeTint="D9"/>
-          <w:sz w:val="24"/>
-          <w:szCs w:val="24"/>
-        </w:rPr>
-        <w:t>})</w:t>
+        <w:t>(${pihakPertamaNama})</w:t>
       </w:r>
     </w:p>
     <w:p>
@@ -12499,7 +11865,6 @@
           <w:szCs w:val="24"/>
         </w:rPr>
       </w:pPr>
-      <w:proofErr w:type="spellStart"/>
       <w:r>
         <w:rPr>
           <w:rFonts w:cs="Arial"/>
@@ -12508,29 +11873,8 @@
           <w:szCs w:val="24"/>
         </w:rPr>
         <w:lastRenderedPageBreak/>
-        <w:t>Pihak</w:t>
-      </w:r>
-      <w:proofErr w:type="spellEnd"/>
-      <w:r>
-        <w:rPr>
-          <w:rFonts w:cs="Arial"/>
-          <w:color w:val="262626" w:themeColor="text1" w:themeTint="D9"/>
-          <w:sz w:val="24"/>
-          <w:szCs w:val="24"/>
-        </w:rPr>
-        <w:t xml:space="preserve"> </w:t>
-      </w:r>
-      <w:proofErr w:type="spellStart"/>
-      <w:r>
-        <w:rPr>
-          <w:rFonts w:cs="Arial"/>
-          <w:color w:val="262626" w:themeColor="text1" w:themeTint="D9"/>
-          <w:sz w:val="24"/>
-          <w:szCs w:val="24"/>
-        </w:rPr>
-        <w:t>Kedua</w:t>
-      </w:r>
-      <w:proofErr w:type="spellEnd"/>
+        <w:t>Pihak Kedua</w:t>
+      </w:r>
     </w:p>
     <w:p>
       <w:pPr>
@@ -12581,27 +11925,7 @@
           <w:sz w:val="24"/>
           <w:szCs w:val="24"/>
         </w:rPr>
-        <w:t>(${</w:t>
-      </w:r>
-      <w:proofErr w:type="spellStart"/>
-      <w:r>
-        <w:rPr>
-          <w:rFonts w:cs="Arial"/>
-          <w:color w:val="262626" w:themeColor="text1" w:themeTint="D9"/>
-          <w:sz w:val="24"/>
-          <w:szCs w:val="24"/>
-        </w:rPr>
-        <w:t>pihakKeduaNama</w:t>
-      </w:r>
-      <w:proofErr w:type="spellEnd"/>
-      <w:r>
-        <w:rPr>
-          <w:rFonts w:cs="Arial"/>
-          <w:color w:val="262626" w:themeColor="text1" w:themeTint="D9"/>
-          <w:sz w:val="24"/>
-          <w:szCs w:val="24"/>
-        </w:rPr>
-        <w:t>})</w:t>
+        <w:t>(${pihakKeduaNama})</w:t>
       </w:r>
     </w:p>
     <w:p>
@@ -12812,27 +12136,7 @@
           <w:sz w:val="24"/>
           <w:szCs w:val="24"/>
         </w:rPr>
-        <w:t>${</w:t>
-      </w:r>
-      <w:proofErr w:type="spellStart"/>
-      <w:r>
-        <w:rPr>
-          <w:rFonts w:cstheme="minorHAnsi"/>
-          <w:color w:val="262626"/>
-          <w:sz w:val="24"/>
-          <w:szCs w:val="24"/>
-        </w:rPr>
-        <w:t>pihakKeduaNama</w:t>
-      </w:r>
-      <w:proofErr w:type="spellEnd"/>
-      <w:r>
-        <w:rPr>
-          <w:rFonts w:cstheme="minorHAnsi"/>
-          <w:color w:val="262626"/>
-          <w:sz w:val="24"/>
-          <w:szCs w:val="24"/>
-        </w:rPr>
-        <w:t>}</w:t>
+        <w:t>${pihakKeduaNama}</w:t>
       </w:r>
     </w:p>
     <w:p>
@@ -12896,27 +12200,7 @@
           <w:sz w:val="24"/>
           <w:szCs w:val="24"/>
         </w:rPr>
-        <w:t>${</w:t>
-      </w:r>
-      <w:proofErr w:type="spellStart"/>
-      <w:r>
-        <w:rPr>
-          <w:rFonts w:cstheme="minorHAnsi"/>
-          <w:color w:val="262626"/>
-          <w:sz w:val="24"/>
-          <w:szCs w:val="24"/>
-        </w:rPr>
-        <w:t>pihakKeduaAlamat</w:t>
-      </w:r>
-      <w:proofErr w:type="spellEnd"/>
-      <w:r>
-        <w:rPr>
-          <w:rFonts w:cstheme="minorHAnsi"/>
-          <w:color w:val="262626"/>
-          <w:sz w:val="24"/>
-          <w:szCs w:val="24"/>
-        </w:rPr>
-        <w:t>}</w:t>
+        <w:t>${pihakKeduaAlamat}</w:t>
       </w:r>
     </w:p>
     <w:p>
@@ -12964,27 +12248,7 @@
           <w:szCs w:val="24"/>
         </w:rPr>
         <w:tab/>
-        <w:t>${</w:t>
-      </w:r>
-      <w:proofErr w:type="spellStart"/>
-      <w:r>
-        <w:rPr>
-          <w:rFonts w:cstheme="minorHAnsi"/>
-          <w:color w:val="262626"/>
-          <w:sz w:val="24"/>
-          <w:szCs w:val="24"/>
-        </w:rPr>
-        <w:t>pihakKeduaKTP</w:t>
-      </w:r>
-      <w:proofErr w:type="spellEnd"/>
-      <w:r>
-        <w:rPr>
-          <w:rFonts w:cstheme="minorHAnsi"/>
-          <w:color w:val="262626"/>
-          <w:sz w:val="24"/>
-          <w:szCs w:val="24"/>
-        </w:rPr>
-        <w:t>}</w:t>
+        <w:t>${pihakKeduaKTP}</w:t>
       </w:r>
     </w:p>
     <w:p>
@@ -13033,21 +12297,25 @@
     </w:p>
     <w:tbl>
       <w:tblPr>
-        <w:tblStyle w:val="TableGrid"/>
+        <w:tblStyle w:val="LightShading"/>
         <w:tblW w:w="0" w:type="auto"/>
-        <w:tblInd w:w="1728" w:type="dxa"/>
+        <w:tblInd w:w="1788" w:type="dxa"/>
         <w:tblLook w:val="04A0"/>
       </w:tblPr>
       <w:tblGrid>
-        <w:gridCol w:w="1692"/>
+        <w:gridCol w:w="1421"/>
         <w:gridCol w:w="1300"/>
         <w:gridCol w:w="1508"/>
-        <w:gridCol w:w="3294"/>
+        <w:gridCol w:w="3091"/>
       </w:tblGrid>
       <w:tr>
+        <w:trPr>
+          <w:cnfStyle w:val="100000000000"/>
+        </w:trPr>
         <w:tc>
           <w:tcPr>
-            <w:tcW w:w="1692" w:type="dxa"/>
+            <w:cnfStyle w:val="001000000000"/>
+            <w:tcW w:w="1421" w:type="dxa"/>
           </w:tcPr>
           <w:p>
             <w:pPr>
@@ -13089,6 +12357,7 @@
                 <w:tab w:val="left" w:pos="3780"/>
               </w:tabs>
               <w:jc w:val="center"/>
+              <w:cnfStyle w:val="100000000000"/>
               <w:rPr>
                 <w:rFonts w:cstheme="minorHAnsi"/>
                 <w:color w:val="262626"/>
@@ -13096,7 +12365,6 @@
                 <w:szCs w:val="24"/>
               </w:rPr>
             </w:pPr>
-            <w:proofErr w:type="spellStart"/>
             <w:r>
               <w:rPr>
                 <w:rFonts w:cstheme="minorHAnsi"/>
@@ -13106,7 +12374,6 @@
               </w:rPr>
               <w:t>Lantai</w:t>
             </w:r>
-            <w:proofErr w:type="spellEnd"/>
           </w:p>
         </w:tc>
         <w:tc>
@@ -13122,6 +12389,7 @@
                 <w:tab w:val="left" w:pos="3780"/>
               </w:tabs>
               <w:jc w:val="center"/>
+              <w:cnfStyle w:val="100000000000"/>
               <w:rPr>
                 <w:rFonts w:cstheme="minorHAnsi"/>
                 <w:color w:val="262626"/>
@@ -13129,7 +12397,6 @@
                 <w:szCs w:val="24"/>
               </w:rPr>
             </w:pPr>
-            <w:proofErr w:type="spellStart"/>
             <w:r>
               <w:rPr>
                 <w:rFonts w:cstheme="minorHAnsi"/>
@@ -13139,12 +12406,11 @@
               </w:rPr>
               <w:t>Nomor</w:t>
             </w:r>
-            <w:proofErr w:type="spellEnd"/>
           </w:p>
         </w:tc>
         <w:tc>
           <w:tcPr>
-            <w:tcW w:w="3294" w:type="dxa"/>
+            <w:tcW w:w="3091" w:type="dxa"/>
           </w:tcPr>
           <w:p>
             <w:pPr>
@@ -13155,6 +12421,7 @@
                 <w:tab w:val="left" w:pos="3780"/>
               </w:tabs>
               <w:jc w:val="center"/>
+              <w:cnfStyle w:val="100000000000"/>
               <w:rPr>
                 <w:rFonts w:cstheme="minorHAnsi"/>
                 <w:color w:val="262626"/>
@@ -13162,7 +12429,6 @@
                 <w:szCs w:val="24"/>
               </w:rPr>
             </w:pPr>
-            <w:proofErr w:type="spellStart"/>
             <w:r>
               <w:rPr>
                 <w:rFonts w:cstheme="minorHAnsi"/>
@@ -13172,7 +12438,15 @@
               </w:rPr>
               <w:t>Harga</w:t>
             </w:r>
-            <w:proofErr w:type="spellEnd"/>
+            <w:r>
+              <w:rPr>
+                <w:rFonts w:cstheme="minorHAnsi"/>
+                <w:color w:val="262626"/>
+                <w:sz w:val="24"/>
+                <w:szCs w:val="24"/>
+              </w:rPr>
+              <w:t xml:space="preserve"> (Rp)</w:t>
+            </w:r>
           </w:p>
         </w:tc>
       </w:tr>
@@ -13222,19 +12496,11 @@
                 <w:lang w:val="id-ID"/>
               </w:rPr>
             </w:pPr>
-            <w:proofErr w:type="spellStart"/>
             <w:r>
               <w:rPr>
                 <w:lang w:val="id-ID"/>
               </w:rPr>
-              <w:t>No</w:t>
-            </w:r>
-            <w:proofErr w:type="spellEnd"/>
-            <w:r>
-              <w:rPr>
-                <w:lang w:val="id-ID"/>
-              </w:rPr>
-              <w:t>.</w:t>
+              <w:t>No.</w:t>
             </w:r>
           </w:p>
         </w:tc>
@@ -13266,24 +12532,12 @@
             <w:pPr>
               <w:jc w:val="both"/>
               <w:cnfStyle w:val="100000000000"/>
-              <w:rPr>
-                <w:lang w:val="id-ID"/>
-              </w:rPr>
             </w:pPr>
             <w:r>
               <w:rPr>
                 <w:lang w:val="id-ID"/>
               </w:rPr>
               <w:t>Tanggal</w:t>
-            </w:r>
-            <w:r>
-              <w:t xml:space="preserve"> </w:t>
-            </w:r>
-            <w:r>
-              <w:rPr>
-                <w:lang w:val="id-ID"/>
-              </w:rPr>
-              <w:t>Jatuh Tempo</w:t>
             </w:r>
           </w:p>
         </w:tc>
@@ -13500,7 +12754,7 @@
                   <a:blip r:embed="rId1" cstate="print">
                     <a:extLst>
                       <a:ext uri="{28A0092B-C50C-407E-A947-70E740481C1C}">
-                        <a14:useLocalDpi xmlns:a14="http://schemas.microsoft.com/office/drawing/2010/main" xmlns:wps="http://schemas.microsoft.com/office/word/2010/wordprocessingShape" xmlns:wpi="http://schemas.microsoft.com/office/word/2010/wordprocessingInk" xmlns:wpg="http://schemas.microsoft.com/office/word/2010/wordprocessingGroup" xmlns:w14="http://schemas.microsoft.com/office/word/2010/wordml" xmlns:w="http://schemas.openxmlformats.org/wordprocessingml/2006/main" xmlns:w10="urn:schemas-microsoft-com:office:word" xmlns:wp14="http://schemas.microsoft.com/office/word/2010/wordprocessingDrawing" xmlns:v="urn:schemas-microsoft-com:vml" xmlns:o="urn:schemas-microsoft-com:office:office" xmlns:mc="http://schemas.openxmlformats.org/markup-compatibility/2006" xmlns:wpc="http://schemas.microsoft.com/office/word/2010/wordprocessingCanvas" xmlns="" val="0"/>
+                        <a14:useLocalDpi xmlns="" xmlns:wpc="http://schemas.microsoft.com/office/word/2010/wordprocessingCanvas" xmlns:mc="http://schemas.openxmlformats.org/markup-compatibility/2006" xmlns:o="urn:schemas-microsoft-com:office:office" xmlns:v="urn:schemas-microsoft-com:vml" xmlns:wp14="http://schemas.microsoft.com/office/word/2010/wordprocessingDrawing" xmlns:w10="urn:schemas-microsoft-com:office:word" xmlns:w="http://schemas.openxmlformats.org/wordprocessingml/2006/main" xmlns:w14="http://schemas.microsoft.com/office/word/2010/wordml" xmlns:wpg="http://schemas.microsoft.com/office/word/2010/wordprocessingGroup" xmlns:wpi="http://schemas.microsoft.com/office/word/2010/wordprocessingInk" xmlns:wps="http://schemas.microsoft.com/office/word/2010/wordprocessingShape" xmlns:a14="http://schemas.microsoft.com/office/drawing/2010/main" val="0"/>
                       </a:ext>
                     </a:extLst>
                   </a:blip>
@@ -13601,7 +12855,7 @@
                   <a:blip r:embed="rId1" cstate="print">
                     <a:extLst>
                       <a:ext uri="{28A0092B-C50C-407E-A947-70E740481C1C}">
-                        <a14:useLocalDpi xmlns:a14="http://schemas.microsoft.com/office/drawing/2010/main" xmlns:wps="http://schemas.microsoft.com/office/word/2010/wordprocessingShape" xmlns:wpi="http://schemas.microsoft.com/office/word/2010/wordprocessingInk" xmlns:wpg="http://schemas.microsoft.com/office/word/2010/wordprocessingGroup" xmlns:w14="http://schemas.microsoft.com/office/word/2010/wordml" xmlns:w="http://schemas.openxmlformats.org/wordprocessingml/2006/main" xmlns:w10="urn:schemas-microsoft-com:office:word" xmlns:wp14="http://schemas.microsoft.com/office/word/2010/wordprocessingDrawing" xmlns:v="urn:schemas-microsoft-com:vml" xmlns:o="urn:schemas-microsoft-com:office:office" xmlns:mc="http://schemas.openxmlformats.org/markup-compatibility/2006" xmlns:wpc="http://schemas.microsoft.com/office/word/2010/wordprocessingCanvas" xmlns="" val="0"/>
+                        <a14:useLocalDpi xmlns="" xmlns:wpc="http://schemas.microsoft.com/office/word/2010/wordprocessingCanvas" xmlns:mc="http://schemas.openxmlformats.org/markup-compatibility/2006" xmlns:o="urn:schemas-microsoft-com:office:office" xmlns:v="urn:schemas-microsoft-com:vml" xmlns:wp14="http://schemas.microsoft.com/office/word/2010/wordprocessingDrawing" xmlns:w10="urn:schemas-microsoft-com:office:word" xmlns:w="http://schemas.openxmlformats.org/wordprocessingml/2006/main" xmlns:w14="http://schemas.microsoft.com/office/word/2010/wordml" xmlns:wpg="http://schemas.microsoft.com/office/word/2010/wordprocessingGroup" xmlns:wpi="http://schemas.microsoft.com/office/word/2010/wordprocessingInk" xmlns:wps="http://schemas.microsoft.com/office/word/2010/wordprocessingShape" xmlns:a14="http://schemas.microsoft.com/office/drawing/2010/main" val="0"/>
                       </a:ext>
                     </a:extLst>
                   </a:blip>
@@ -14214,6 +13468,201 @@
       <w:sz w:val="16"/>
       <w:szCs w:val="16"/>
     </w:rPr>
+  </w:style>
+  <w:style w:type="table" w:styleId="LightList-Accent2">
+    <w:name w:val="Light List Accent 2"/>
+    <w:basedOn w:val="TableNormal"/>
+    <w:uiPriority w:val="61"/>
+    <w:rsid w:val="003656D3"/>
+    <w:pPr>
+      <w:spacing w:after="0" w:line="240" w:lineRule="auto"/>
+    </w:pPr>
+    <w:tblPr>
+      <w:tblStyleRowBandSize w:val="1"/>
+      <w:tblStyleColBandSize w:val="1"/>
+      <w:tblInd w:w="0" w:type="dxa"/>
+      <w:tblBorders>
+        <w:top w:val="single" w:sz="8" w:space="0" w:color="C0504D" w:themeColor="accent2"/>
+        <w:left w:val="single" w:sz="8" w:space="0" w:color="C0504D" w:themeColor="accent2"/>
+        <w:bottom w:val="single" w:sz="8" w:space="0" w:color="C0504D" w:themeColor="accent2"/>
+        <w:right w:val="single" w:sz="8" w:space="0" w:color="C0504D" w:themeColor="accent2"/>
+      </w:tblBorders>
+      <w:tblCellMar>
+        <w:top w:w="0" w:type="dxa"/>
+        <w:left w:w="108" w:type="dxa"/>
+        <w:bottom w:w="0" w:type="dxa"/>
+        <w:right w:w="108" w:type="dxa"/>
+      </w:tblCellMar>
+    </w:tblPr>
+    <w:tblStylePr w:type="firstRow">
+      <w:pPr>
+        <w:spacing w:before="0" w:after="0" w:line="240" w:lineRule="auto"/>
+      </w:pPr>
+      <w:rPr>
+        <w:b/>
+        <w:bCs/>
+        <w:color w:val="FFFFFF" w:themeColor="background1"/>
+      </w:rPr>
+      <w:tblPr/>
+      <w:tcPr>
+        <w:shd w:val="clear" w:color="auto" w:fill="C0504D" w:themeFill="accent2"/>
+      </w:tcPr>
+    </w:tblStylePr>
+    <w:tblStylePr w:type="lastRow">
+      <w:pPr>
+        <w:spacing w:before="0" w:after="0" w:line="240" w:lineRule="auto"/>
+      </w:pPr>
+      <w:rPr>
+        <w:b/>
+        <w:bCs/>
+      </w:rPr>
+      <w:tblPr/>
+      <w:tcPr>
+        <w:tcBorders>
+          <w:top w:val="double" w:sz="6" w:space="0" w:color="C0504D" w:themeColor="accent2"/>
+          <w:left w:val="single" w:sz="8" w:space="0" w:color="C0504D" w:themeColor="accent2"/>
+          <w:bottom w:val="single" w:sz="8" w:space="0" w:color="C0504D" w:themeColor="accent2"/>
+          <w:right w:val="single" w:sz="8" w:space="0" w:color="C0504D" w:themeColor="accent2"/>
+        </w:tcBorders>
+      </w:tcPr>
+    </w:tblStylePr>
+    <w:tblStylePr w:type="firstCol">
+      <w:rPr>
+        <w:b/>
+        <w:bCs/>
+      </w:rPr>
+    </w:tblStylePr>
+    <w:tblStylePr w:type="lastCol">
+      <w:rPr>
+        <w:b/>
+        <w:bCs/>
+      </w:rPr>
+    </w:tblStylePr>
+    <w:tblStylePr w:type="band1Vert">
+      <w:tblPr/>
+      <w:tcPr>
+        <w:tcBorders>
+          <w:top w:val="single" w:sz="8" w:space="0" w:color="C0504D" w:themeColor="accent2"/>
+          <w:left w:val="single" w:sz="8" w:space="0" w:color="C0504D" w:themeColor="accent2"/>
+          <w:bottom w:val="single" w:sz="8" w:space="0" w:color="C0504D" w:themeColor="accent2"/>
+          <w:right w:val="single" w:sz="8" w:space="0" w:color="C0504D" w:themeColor="accent2"/>
+        </w:tcBorders>
+      </w:tcPr>
+    </w:tblStylePr>
+    <w:tblStylePr w:type="band1Horz">
+      <w:tblPr/>
+      <w:tcPr>
+        <w:tcBorders>
+          <w:top w:val="single" w:sz="8" w:space="0" w:color="C0504D" w:themeColor="accent2"/>
+          <w:left w:val="single" w:sz="8" w:space="0" w:color="C0504D" w:themeColor="accent2"/>
+          <w:bottom w:val="single" w:sz="8" w:space="0" w:color="C0504D" w:themeColor="accent2"/>
+          <w:right w:val="single" w:sz="8" w:space="0" w:color="C0504D" w:themeColor="accent2"/>
+        </w:tcBorders>
+      </w:tcPr>
+    </w:tblStylePr>
+  </w:style>
+  <w:style w:type="table" w:customStyle="1" w:styleId="LightShading">
+    <w:name w:val="Light Shading"/>
+    <w:basedOn w:val="TableNormal"/>
+    <w:uiPriority w:val="60"/>
+    <w:rsid w:val="003656D3"/>
+    <w:pPr>
+      <w:spacing w:after="0" w:line="240" w:lineRule="auto"/>
+    </w:pPr>
+    <w:rPr>
+      <w:color w:val="000000" w:themeColor="text1" w:themeShade="BF"/>
+    </w:rPr>
+    <w:tblPr>
+      <w:tblStyleRowBandSize w:val="1"/>
+      <w:tblStyleColBandSize w:val="1"/>
+      <w:tblInd w:w="0" w:type="dxa"/>
+      <w:tblBorders>
+        <w:top w:val="single" w:sz="8" w:space="0" w:color="000000" w:themeColor="text1"/>
+        <w:bottom w:val="single" w:sz="8" w:space="0" w:color="000000" w:themeColor="text1"/>
+      </w:tblBorders>
+      <w:tblCellMar>
+        <w:top w:w="0" w:type="dxa"/>
+        <w:left w:w="108" w:type="dxa"/>
+        <w:bottom w:w="0" w:type="dxa"/>
+        <w:right w:w="108" w:type="dxa"/>
+      </w:tblCellMar>
+    </w:tblPr>
+    <w:tblStylePr w:type="firstRow">
+      <w:pPr>
+        <w:spacing w:before="0" w:after="0" w:line="240" w:lineRule="auto"/>
+      </w:pPr>
+      <w:rPr>
+        <w:b/>
+        <w:bCs/>
+      </w:rPr>
+      <w:tblPr/>
+      <w:tcPr>
+        <w:tcBorders>
+          <w:top w:val="single" w:sz="8" w:space="0" w:color="000000" w:themeColor="text1"/>
+          <w:left w:val="nil"/>
+          <w:bottom w:val="single" w:sz="8" w:space="0" w:color="000000" w:themeColor="text1"/>
+          <w:right w:val="nil"/>
+          <w:insideH w:val="nil"/>
+          <w:insideV w:val="nil"/>
+        </w:tcBorders>
+      </w:tcPr>
+    </w:tblStylePr>
+    <w:tblStylePr w:type="lastRow">
+      <w:pPr>
+        <w:spacing w:before="0" w:after="0" w:line="240" w:lineRule="auto"/>
+      </w:pPr>
+      <w:rPr>
+        <w:b/>
+        <w:bCs/>
+      </w:rPr>
+      <w:tblPr/>
+      <w:tcPr>
+        <w:tcBorders>
+          <w:top w:val="single" w:sz="8" w:space="0" w:color="000000" w:themeColor="text1"/>
+          <w:left w:val="nil"/>
+          <w:bottom w:val="single" w:sz="8" w:space="0" w:color="000000" w:themeColor="text1"/>
+          <w:right w:val="nil"/>
+          <w:insideH w:val="nil"/>
+          <w:insideV w:val="nil"/>
+        </w:tcBorders>
+      </w:tcPr>
+    </w:tblStylePr>
+    <w:tblStylePr w:type="firstCol">
+      <w:rPr>
+        <w:b/>
+        <w:bCs/>
+      </w:rPr>
+    </w:tblStylePr>
+    <w:tblStylePr w:type="lastCol">
+      <w:rPr>
+        <w:b/>
+        <w:bCs/>
+      </w:rPr>
+    </w:tblStylePr>
+    <w:tblStylePr w:type="band1Vert">
+      <w:tblPr/>
+      <w:tcPr>
+        <w:tcBorders>
+          <w:left w:val="nil"/>
+          <w:right w:val="nil"/>
+          <w:insideH w:val="nil"/>
+          <w:insideV w:val="nil"/>
+        </w:tcBorders>
+        <w:shd w:val="clear" w:color="auto" w:fill="C0C0C0" w:themeFill="text1" w:themeFillTint="3F"/>
+      </w:tcPr>
+    </w:tblStylePr>
+    <w:tblStylePr w:type="band1Horz">
+      <w:tblPr/>
+      <w:tcPr>
+        <w:tcBorders>
+          <w:left w:val="nil"/>
+          <w:right w:val="nil"/>
+          <w:insideH w:val="nil"/>
+          <w:insideV w:val="nil"/>
+        </w:tcBorders>
+        <w:shd w:val="clear" w:color="auto" w:fill="C0C0C0" w:themeFill="text1" w:themeFillTint="3F"/>
+      </w:tcPr>
+    </w:tblStylePr>
   </w:style>
 </w:styles>
 </file>

</xml_diff>

<commit_message>
unit tes for tglJatuhTempoTerbilang
</commit_message>
<xml_diff>
--- a/sysinvest/template/akad-form.docx
+++ b/sysinvest/template/akad-form.docx
@@ -4903,7 +4903,31 @@
           <w:sz w:val="24"/>
           <w:szCs w:val="24"/>
         </w:rPr>
-        <w:t>$tglJatuhTempoTerbilang</w:t>
+        <w:t>$</w:t>
+      </w:r>
+      <w:r>
+        <w:rPr>
+          <w:color w:val="262626"/>
+          <w:sz w:val="24"/>
+          <w:szCs w:val="24"/>
+        </w:rPr>
+        <w:t>{</w:t>
+      </w:r>
+      <w:r>
+        <w:rPr>
+          <w:color w:val="262626"/>
+          <w:sz w:val="24"/>
+          <w:szCs w:val="24"/>
+        </w:rPr>
+        <w:t>tglJatuhTempoTerbilang</w:t>
+      </w:r>
+      <w:r>
+        <w:rPr>
+          <w:color w:val="262626"/>
+          <w:sz w:val="24"/>
+          <w:szCs w:val="24"/>
+        </w:rPr>
+        <w:t>}</w:t>
       </w:r>
       <w:r>
         <w:rPr>

</xml_diff>